<commit_message>
- Cambios en la documentacion
</commit_message>
<xml_diff>
--- a/Documentacion/Impacto Ambiental/Informe Ambiental.docx
+++ b/Documentacion/Impacto Ambiental/Informe Ambiental.docx
@@ -271,16 +271,16 @@
             <mc:AlternateContent>
               <mc:Choice Requires="wpg">
                 <w:drawing>
-                  <wp:anchor distT="0" distB="0" distL="114300" distR="114300" simplePos="0" relativeHeight="251687936" behindDoc="0" locked="0" layoutInCell="1" allowOverlap="1" wp14:anchorId="07A6D181" wp14:editId="657E5EE4">
+                  <wp:anchor distT="0" distB="0" distL="114300" distR="114300" simplePos="0" relativeHeight="251687936" behindDoc="0" locked="0" layoutInCell="1" allowOverlap="1" wp14:anchorId="07A6D181" wp14:editId="66671914">
                     <wp:simplePos x="0" y="0"/>
                     <wp:positionH relativeFrom="column">
-                      <wp:posOffset>-200025</wp:posOffset>
+                      <wp:posOffset>-176276</wp:posOffset>
                     </wp:positionH>
                     <wp:positionV relativeFrom="paragraph">
-                      <wp:posOffset>1733550</wp:posOffset>
+                      <wp:posOffset>1962150</wp:posOffset>
                     </wp:positionV>
-                    <wp:extent cx="6305550" cy="2030730"/>
-                    <wp:effectExtent l="0" t="0" r="19050" b="26670"/>
+                    <wp:extent cx="6281801" cy="1973994"/>
+                    <wp:effectExtent l="0" t="0" r="24130" b="7620"/>
                     <wp:wrapNone/>
                     <wp:docPr id="28" name="Grupo 28"/>
                     <wp:cNvGraphicFramePr/>
@@ -291,9 +291,9 @@
                           <wpg:grpSpPr>
                             <a:xfrm>
                               <a:off x="0" y="0"/>
-                              <a:ext cx="6305550" cy="2030730"/>
-                              <a:chOff x="0" y="0"/>
-                              <a:chExt cx="6305797" cy="1793174"/>
+                              <a:ext cx="6281801" cy="1973994"/>
+                              <a:chOff x="23750" y="201858"/>
+                              <a:chExt cx="6282047" cy="1743075"/>
                             </a:xfrm>
                           </wpg:grpSpPr>
                           <wps:wsp>
@@ -301,7 +301,7 @@
                             <wps:cNvSpPr txBox="1"/>
                             <wps:spPr>
                               <a:xfrm>
-                                <a:off x="0" y="0"/>
+                                <a:off x="23750" y="201858"/>
                                 <a:ext cx="5143701" cy="1743075"/>
                               </a:xfrm>
                               <a:prstGeom prst="rect">
@@ -340,6 +340,7 @@
                                       <w:lang w:val="es-AR"/>
                                     </w:rPr>
                                   </w:pPr>
+                                  <w:bookmarkStart w:id="0" w:name="_GoBack"/>
                                   <w:r>
                                     <w:rPr>
                                       <w:rFonts w:asciiTheme="majorHAnsi" w:hAnsiTheme="majorHAnsi"/>
@@ -375,6 +376,7 @@
                                     <w:t>Impacto Ambiental</w:t>
                                   </w:r>
                                 </w:p>
+                                <w:bookmarkEnd w:id="0"/>
                                 <w:p>
                                   <w:pPr>
                                     <w:rPr>
@@ -434,6 +436,9 @@
                         </wpg:wgp>
                       </a:graphicData>
                     </a:graphic>
+                    <wp14:sizeRelH relativeFrom="margin">
+                      <wp14:pctWidth>0</wp14:pctWidth>
+                    </wp14:sizeRelH>
                     <wp14:sizeRelV relativeFrom="margin">
                       <wp14:pctHeight>0</wp14:pctHeight>
                     </wp14:sizeRelV>
@@ -442,12 +447,12 @@
               </mc:Choice>
               <mc:Fallback>
                 <w:pict>
-                  <v:group w14:anchorId="07A6D181" id="Grupo 28" o:spid="_x0000_s1031" style="position:absolute;left:0;text-align:left;margin-left:-15.75pt;margin-top:136.5pt;width:496.5pt;height:159.9pt;z-index:251687936;mso-height-relative:margin" coordsize="63057,17931" o:gfxdata="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">
+                  <v:group w14:anchorId="07A6D181" id="Grupo 28" o:spid="_x0000_s1031" style="position:absolute;left:0;text-align:left;margin-left:-13.9pt;margin-top:154.5pt;width:494.65pt;height:155.45pt;z-index:251687936;mso-width-relative:margin;mso-height-relative:margin" coordorigin="237,2018" coordsize="62820,17430" o:gfxdata="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">
                     <v:shapetype id="_x0000_t202" coordsize="21600,21600" o:spt="202" path="m,l,21600r21600,l21600,xe">
                       <v:stroke joinstyle="miter"/>
                       <v:path gradientshapeok="t" o:connecttype="rect"/>
                     </v:shapetype>
-                    <v:shape id="Cuadro de texto 18" o:spid="_x0000_s1032" type="#_x0000_t202" style="position:absolute;width:51437;height:17430;visibility:visible;mso-wrap-style:square;v-text-anchor:top" o:gfxdata="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" filled="f" stroked="f" strokeweight=".5pt">
+                    <v:shape id="Cuadro de texto 18" o:spid="_x0000_s1032" type="#_x0000_t202" style="position:absolute;left:237;top:2018;width:51437;height:17431;visibility:visible;mso-wrap-style:square;v-text-anchor:top" o:gfxdata="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" filled="f" stroked="f" strokeweight=".5pt">
                       <v:textbox>
                         <w:txbxContent>
                           <w:p>
@@ -461,6 +466,7 @@
                                 <w:lang w:val="es-AR"/>
                               </w:rPr>
                             </w:pPr>
+                            <w:bookmarkStart w:id="1" w:name="_GoBack"/>
                             <w:r>
                               <w:rPr>
                                 <w:rFonts w:asciiTheme="majorHAnsi" w:hAnsiTheme="majorHAnsi"/>
@@ -496,6 +502,7 @@
                               <w:t>Impacto Ambiental</w:t>
                             </w:r>
                           </w:p>
+                          <w:bookmarkEnd w:id="1"/>
                           <w:p>
                             <w:pPr>
                               <w:rPr>
@@ -1461,7 +1468,7 @@
                   <v:group w14:anchorId="0E7DC8EA" id="Grupo 11" o:spid="_x0000_s1040" style="position:absolute;left:0;text-align:left;margin-left:-35.15pt;margin-top:499.15pt;width:540pt;height:159.35pt;z-index:251702272;mso-height-relative:margin" coordsize="68580,20237" o:gfxdata="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">
                     <v:rect id="Rectángulo 120" o:spid="_x0000_s1041" style="position:absolute;width:68580;height:2065;visibility:visible;mso-wrap-style:square;v-text-anchor:middle" o:gfxdata="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" fillcolor="#404040 [2429]" stroked="f" strokeweight="1pt"/>
                     <v:rect id="Rectángulo 121" o:spid="_x0000_s1042" style="position:absolute;top:1910;width:68580;height:18327;visibility:visible;mso-wrap-style:square;v-text-anchor:bottom" o:gfxdata="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" fillcolor="#5fa145" stroked="f" strokeweight="1pt">
-                      <v:fill r:id="rId11" o:title="" color2="#56ad4f" type="pattern"/>
+                      <v:fill r:id="rId13" o:title="" color2="#56ad4f" type="pattern"/>
                       <v:textbox inset="36pt,14.4pt,36pt,36pt">
                         <w:txbxContent>
                           <w:p>
@@ -1837,6 +1844,7 @@
                               <w:txbxContent>
                                 <w:p>
                                   <w:pPr>
+                                    <w:jc w:val="center"/>
                                     <w:rPr>
                                       <w:rFonts w:ascii="Arial Black" w:hAnsi="Arial Black"/>
                                       <w:b/>
@@ -1854,47 +1862,6 @@
                                       <w:lang w:val="es-AR"/>
                                     </w:rPr>
                                     <w:t>UNIVERSIDAD TECNOLÓGICA NACIONAL</w:t>
-                                  </w:r>
-                                  <w:r>
-                                    <w:rPr>
-                                      <w:rFonts w:ascii="Arial Black" w:hAnsi="Arial Black"/>
-                                      <w:b/>
-                                      <w:color w:val="595959" w:themeColor="text1" w:themeTint="A6"/>
-                                      <w:sz w:val="36"/>
-                                      <w:lang w:val="es-AR"/>
-                                    </w:rPr>
-                                    <w:tab/>
-                                  </w:r>
-                                  <w:r>
-                                    <w:rPr>
-                                      <w:rFonts w:ascii="Arial Black" w:hAnsi="Arial Black"/>
-                                      <w:b/>
-                                      <w:color w:val="404040" w:themeColor="text1" w:themeTint="BF"/>
-                                      <w:sz w:val="36"/>
-                                      <w:lang w:val="es-AR"/>
-                                    </w:rPr>
-                                    <w:tab/>
-                                    <w:t xml:space="preserve"> </w:t>
-                                  </w:r>
-                                  <w:r>
-                                    <w:rPr>
-                                      <w:rFonts w:ascii="Arial Black" w:hAnsi="Arial Black"/>
-                                      <w:b/>
-                                      <w:color w:val="404040" w:themeColor="text1" w:themeTint="BF"/>
-                                      <w:sz w:val="36"/>
-                                      <w:lang w:val="es-AR"/>
-                                    </w:rPr>
-                                    <w:tab/>
-                                  </w:r>
-                                  <w:r>
-                                    <w:rPr>
-                                      <w:rFonts w:ascii="Arial Black" w:hAnsi="Arial Black"/>
-                                      <w:b/>
-                                      <w:color w:val="404040" w:themeColor="text1" w:themeTint="BF"/>
-                                      <w:sz w:val="36"/>
-                                      <w:lang w:val="es-AR"/>
-                                    </w:rPr>
-                                    <w:tab/>
                                   </w:r>
                                 </w:p>
                                 <w:p>
@@ -1964,7 +1931,7 @@
                                   </w:pPr>
                                   <w:r>
                                     <w:rPr>
-                                      <w:rFonts w:asciiTheme="majorHAnsi" w:hAnsiTheme="majorHAnsi"/>
+                                      <w:b/>
                                       <w:color w:val="4A7B29" w:themeColor="text2" w:themeShade="BF"/>
                                       <w:spacing w:val="20"/>
                                       <w:sz w:val="24"/>
@@ -1974,7 +1941,7 @@
                                   </w:r>
                                   <w:r>
                                     <w:rPr>
-                                      <w:rFonts w:asciiTheme="majorHAnsi" w:hAnsiTheme="majorHAnsi"/>
+                                      <w:b/>
                                       <w:color w:val="4A7B29" w:themeColor="text2" w:themeShade="BF"/>
                                       <w:spacing w:val="20"/>
                                       <w:sz w:val="24"/>
@@ -2014,6 +1981,16 @@
                                       <w:rFonts w:asciiTheme="majorHAnsi" w:hAnsiTheme="majorHAnsi"/>
                                       <w:color w:val="4A7B29" w:themeColor="text2" w:themeShade="BF"/>
                                       <w:spacing w:val="20"/>
+                                      <w:lang w:val="es-AR"/>
+                                    </w:rPr>
+                                    <w:tab/>
+                                  </w:r>
+                                  <w:r>
+                                    <w:rPr>
+                                      <w:rFonts w:cs="Arial"/>
+                                      <w:b/>
+                                      <w:color w:val="4A7B29" w:themeColor="text2" w:themeShade="BF"/>
+                                      <w:spacing w:val="20"/>
                                       <w:lang w:val="es-ES"/>
                                     </w:rPr>
                                     <w:t>PROYECTO FINAL</w:t>
@@ -2040,11 +2017,16 @@
               <mc:Fallback>
                 <w:pict>
                   <v:group w14:anchorId="0896DBBD" id="Grupo 31" o:spid="_x0000_s1045" style="position:absolute;left:0;text-align:left;margin-left:-28.5pt;margin-top:28.35pt;width:525pt;height:76.55pt;z-index:251653120;mso-height-relative:margin" coordorigin="-68" coordsize="66675,9727" o:gfxdata="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">
+                    <v:shapetype id="_x0000_t202" coordsize="21600,21600" o:spt="202" path="m,l,21600r21600,l21600,xe">
+                      <v:stroke joinstyle="miter"/>
+                      <v:path gradientshapeok="t" o:connecttype="rect"/>
+                    </v:shapetype>
                     <v:shape id="Cuadro de texto 5" o:spid="_x0000_s1046" type="#_x0000_t202" style="position:absolute;width:66484;height:5022;visibility:visible;mso-wrap-style:square;v-text-anchor:top" o:gfxdata="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" filled="f" stroked="f" strokeweight=".5pt">
                       <v:textbox>
                         <w:txbxContent>
                           <w:p>
                             <w:pPr>
+                              <w:jc w:val="center"/>
                               <w:rPr>
                                 <w:rFonts w:ascii="Arial Black" w:hAnsi="Arial Black"/>
                                 <w:b/>
@@ -2062,47 +2044,6 @@
                                 <w:lang w:val="es-AR"/>
                               </w:rPr>
                               <w:t>UNIVERSIDAD TECNOLÓGICA NACIONAL</w:t>
-                            </w:r>
-                            <w:r>
-                              <w:rPr>
-                                <w:rFonts w:ascii="Arial Black" w:hAnsi="Arial Black"/>
-                                <w:b/>
-                                <w:color w:val="595959" w:themeColor="text1" w:themeTint="A6"/>
-                                <w:sz w:val="36"/>
-                                <w:lang w:val="es-AR"/>
-                              </w:rPr>
-                              <w:tab/>
-                            </w:r>
-                            <w:r>
-                              <w:rPr>
-                                <w:rFonts w:ascii="Arial Black" w:hAnsi="Arial Black"/>
-                                <w:b/>
-                                <w:color w:val="404040" w:themeColor="text1" w:themeTint="BF"/>
-                                <w:sz w:val="36"/>
-                                <w:lang w:val="es-AR"/>
-                              </w:rPr>
-                              <w:tab/>
-                              <w:t xml:space="preserve"> </w:t>
-                            </w:r>
-                            <w:r>
-                              <w:rPr>
-                                <w:rFonts w:ascii="Arial Black" w:hAnsi="Arial Black"/>
-                                <w:b/>
-                                <w:color w:val="404040" w:themeColor="text1" w:themeTint="BF"/>
-                                <w:sz w:val="36"/>
-                                <w:lang w:val="es-AR"/>
-                              </w:rPr>
-                              <w:tab/>
-                            </w:r>
-                            <w:r>
-                              <w:rPr>
-                                <w:rFonts w:ascii="Arial Black" w:hAnsi="Arial Black"/>
-                                <w:b/>
-                                <w:color w:val="404040" w:themeColor="text1" w:themeTint="BF"/>
-                                <w:sz w:val="36"/>
-                                <w:lang w:val="es-AR"/>
-                              </w:rPr>
-                              <w:tab/>
                             </w:r>
                           </w:p>
                           <w:p>
@@ -2136,7 +2077,7 @@
                             </w:pPr>
                             <w:r>
                               <w:rPr>
-                                <w:rFonts w:asciiTheme="majorHAnsi" w:hAnsiTheme="majorHAnsi"/>
+                                <w:b/>
                                 <w:color w:val="4A7B29" w:themeColor="text2" w:themeShade="BF"/>
                                 <w:spacing w:val="20"/>
                                 <w:sz w:val="24"/>
@@ -2146,7 +2087,7 @@
                             </w:r>
                             <w:r>
                               <w:rPr>
-                                <w:rFonts w:asciiTheme="majorHAnsi" w:hAnsiTheme="majorHAnsi"/>
+                                <w:b/>
                                 <w:color w:val="4A7B29" w:themeColor="text2" w:themeShade="BF"/>
                                 <w:spacing w:val="20"/>
                                 <w:sz w:val="24"/>
@@ -2184,6 +2125,16 @@
                             <w:r>
                               <w:rPr>
                                 <w:rFonts w:asciiTheme="majorHAnsi" w:hAnsiTheme="majorHAnsi"/>
+                                <w:color w:val="4A7B29" w:themeColor="text2" w:themeShade="BF"/>
+                                <w:spacing w:val="20"/>
+                                <w:lang w:val="es-AR"/>
+                              </w:rPr>
+                              <w:tab/>
+                            </w:r>
+                            <w:r>
+                              <w:rPr>
+                                <w:rFonts w:cs="Arial"/>
+                                <w:b/>
                                 <w:color w:val="4A7B29" w:themeColor="text2" w:themeShade="BF"/>
                                 <w:spacing w:val="20"/>
                                 <w:lang w:val="es-ES"/>
@@ -2405,7 +2356,7 @@
                               </pic:cNvPicPr>
                             </pic:nvPicPr>
                             <pic:blipFill>
-                              <a:blip r:embed="rId13" cstate="print">
+                              <a:blip r:embed="rId14" cstate="print">
                                 <a:grayscl/>
                                 <a:extLst>
                                   <a:ext uri="{28A0092B-C50C-407E-A947-70E740481C1C}">
@@ -2549,7 +2500,7 @@
                                 <w:p>
                                   <w:pPr>
                                     <w:rPr>
-                                      <w:rFonts w:asciiTheme="majorHAnsi" w:hAnsiTheme="majorHAnsi"/>
+                                      <w:b/>
                                       <w:color w:val="595959" w:themeColor="text1" w:themeTint="A6"/>
                                       <w:sz w:val="28"/>
                                       <w:lang w:val="es-AR"/>
@@ -2557,7 +2508,7 @@
                                   </w:pPr>
                                   <w:r>
                                     <w:rPr>
-                                      <w:rFonts w:asciiTheme="majorHAnsi" w:hAnsiTheme="majorHAnsi"/>
+                                      <w:b/>
                                       <w:color w:val="595959" w:themeColor="text1" w:themeTint="A6"/>
                                       <w:sz w:val="28"/>
                                       <w:lang w:val="es-AR"/>
@@ -2682,7 +2633,7 @@
                       </v:textbox>
                     </v:shape>
                     <v:shape id="Imagen 5" o:spid="_x0000_s1051" type="#_x0000_t75" style="position:absolute;left:48678;top:593;width:10936;height:11039;visibility:visible;mso-wrap-style:square" o:gfxdata="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">
-                      <v:imagedata r:id="rId14" o:title="" grayscale="t"/>
+                      <v:imagedata r:id="rId15" o:title="" grayscale="t"/>
                       <v:path arrowok="t"/>
                     </v:shape>
                     <v:shape id="Cuadro de texto 21" o:spid="_x0000_s1052" type="#_x0000_t202" style="position:absolute;left:831;top:3324;width:21494;height:5343;visibility:visible;mso-wrap-style:square;v-text-anchor:top" o:gfxdata="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" filled="f" stroked="f" strokeweight=".5pt">
@@ -2741,7 +2692,7 @@
                           <w:p>
                             <w:pPr>
                               <w:rPr>
-                                <w:rFonts w:asciiTheme="majorHAnsi" w:hAnsiTheme="majorHAnsi"/>
+                                <w:b/>
                                 <w:color w:val="595959" w:themeColor="text1" w:themeTint="A6"/>
                                 <w:sz w:val="28"/>
                                 <w:lang w:val="es-AR"/>
@@ -2749,7 +2700,7 @@
                             </w:pPr>
                             <w:r>
                               <w:rPr>
-                                <w:rFonts w:asciiTheme="majorHAnsi" w:hAnsiTheme="majorHAnsi"/>
+                                <w:b/>
                                 <w:color w:val="595959" w:themeColor="text1" w:themeTint="A6"/>
                                 <w:sz w:val="28"/>
                                 <w:lang w:val="es-AR"/>
@@ -3469,7 +3420,7 @@
           <w:r>
             <w:fldChar w:fldCharType="separate"/>
           </w:r>
-          <w:hyperlink w:anchor="_Toc401681552" w:history="1">
+          <w:hyperlink w:anchor="_Toc401945695" w:history="1">
             <w:r>
               <w:rPr>
                 <w:rStyle w:val="Hipervnculo"/>
@@ -3497,7 +3448,7 @@
                 <w:noProof/>
                 <w:webHidden/>
               </w:rPr>
-              <w:instrText xml:space="preserve"> PAGEREF _Toc401681552 \h </w:instrText>
+              <w:instrText xml:space="preserve"> PAGEREF _Toc401945695 \h </w:instrText>
             </w:r>
             <w:r>
               <w:rPr>
@@ -3540,7 +3491,7 @@
               <w:lang w:val="es-ES" w:eastAsia="es-ES"/>
             </w:rPr>
           </w:pPr>
-          <w:hyperlink w:anchor="_Toc401681553" w:history="1">
+          <w:hyperlink w:anchor="_Toc401945696" w:history="1">
             <w:r>
               <w:rPr>
                 <w:rStyle w:val="Hipervnculo"/>
@@ -3568,7 +3519,7 @@
                 <w:noProof/>
                 <w:webHidden/>
               </w:rPr>
-              <w:instrText xml:space="preserve"> PAGEREF _Toc401681553 \h </w:instrText>
+              <w:instrText xml:space="preserve"> PAGEREF _Toc401945696 \h </w:instrText>
             </w:r>
             <w:r>
               <w:rPr>
@@ -3611,7 +3562,7 @@
               <w:lang w:val="es-ES" w:eastAsia="es-ES"/>
             </w:rPr>
           </w:pPr>
-          <w:hyperlink w:anchor="_Toc401681554" w:history="1">
+          <w:hyperlink w:anchor="_Toc401945697" w:history="1">
             <w:r>
               <w:rPr>
                 <w:rStyle w:val="Hipervnculo"/>
@@ -3639,7 +3590,7 @@
                 <w:noProof/>
                 <w:webHidden/>
               </w:rPr>
-              <w:instrText xml:space="preserve"> PAGEREF _Toc401681554 \h </w:instrText>
+              <w:instrText xml:space="preserve"> PAGEREF _Toc401945697 \h </w:instrText>
             </w:r>
             <w:r>
               <w:rPr>
@@ -3682,7 +3633,7 @@
               <w:lang w:val="es-ES" w:eastAsia="es-ES"/>
             </w:rPr>
           </w:pPr>
-          <w:hyperlink w:anchor="_Toc401681555" w:history="1">
+          <w:hyperlink w:anchor="_Toc401945698" w:history="1">
             <w:r>
               <w:rPr>
                 <w:rStyle w:val="Hipervnculo"/>
@@ -3710,7 +3661,7 @@
                 <w:noProof/>
                 <w:webHidden/>
               </w:rPr>
-              <w:instrText xml:space="preserve"> PAGEREF _Toc401681555 \h </w:instrText>
+              <w:instrText xml:space="preserve"> PAGEREF _Toc401945698 \h </w:instrText>
             </w:r>
             <w:r>
               <w:rPr>
@@ -3753,7 +3704,7 @@
               <w:lang w:val="es-ES" w:eastAsia="es-ES"/>
             </w:rPr>
           </w:pPr>
-          <w:hyperlink w:anchor="_Toc401681556" w:history="1">
+          <w:hyperlink w:anchor="_Toc401945699" w:history="1">
             <w:r>
               <w:rPr>
                 <w:rStyle w:val="Hipervnculo"/>
@@ -3781,7 +3732,7 @@
                 <w:noProof/>
                 <w:webHidden/>
               </w:rPr>
-              <w:instrText xml:space="preserve"> PAGEREF _Toc401681556 \h </w:instrText>
+              <w:instrText xml:space="preserve"> PAGEREF _Toc401945699 \h </w:instrText>
             </w:r>
             <w:r>
               <w:rPr>
@@ -3801,7 +3752,7 @@
                 <w:noProof/>
                 <w:webHidden/>
               </w:rPr>
-              <w:t>3</w:t>
+              <w:t>4</w:t>
             </w:r>
             <w:r>
               <w:rPr>
@@ -3824,7 +3775,7 @@
               <w:lang w:val="es-ES" w:eastAsia="es-ES"/>
             </w:rPr>
           </w:pPr>
-          <w:hyperlink w:anchor="_Toc401681557" w:history="1">
+          <w:hyperlink w:anchor="_Toc401945700" w:history="1">
             <w:r>
               <w:rPr>
                 <w:rStyle w:val="Hipervnculo"/>
@@ -3852,7 +3803,7 @@
                 <w:noProof/>
                 <w:webHidden/>
               </w:rPr>
-              <w:instrText xml:space="preserve"> PAGEREF _Toc401681557 \h </w:instrText>
+              <w:instrText xml:space="preserve"> PAGEREF _Toc401945700 \h </w:instrText>
             </w:r>
             <w:r>
               <w:rPr>
@@ -3895,7 +3846,7 @@
               <w:lang w:val="es-ES" w:eastAsia="es-ES"/>
             </w:rPr>
           </w:pPr>
-          <w:hyperlink w:anchor="_Toc401681558" w:history="1">
+          <w:hyperlink w:anchor="_Toc401945701" w:history="1">
             <w:r>
               <w:rPr>
                 <w:rStyle w:val="Hipervnculo"/>
@@ -3923,7 +3874,7 @@
                 <w:noProof/>
                 <w:webHidden/>
               </w:rPr>
-              <w:instrText xml:space="preserve"> PAGEREF _Toc401681558 \h </w:instrText>
+              <w:instrText xml:space="preserve"> PAGEREF _Toc401945701 \h </w:instrText>
             </w:r>
             <w:r>
               <w:rPr>
@@ -3966,7 +3917,7 @@
               <w:lang w:val="es-ES" w:eastAsia="es-ES"/>
             </w:rPr>
           </w:pPr>
-          <w:hyperlink w:anchor="_Toc401681559" w:history="1">
+          <w:hyperlink w:anchor="_Toc401945702" w:history="1">
             <w:r>
               <w:rPr>
                 <w:rStyle w:val="Hipervnculo"/>
@@ -3994,7 +3945,7 @@
                 <w:noProof/>
                 <w:webHidden/>
               </w:rPr>
-              <w:instrText xml:space="preserve"> PAGEREF _Toc401681559 \h </w:instrText>
+              <w:instrText xml:space="preserve"> PAGEREF _Toc401945702 \h </w:instrText>
             </w:r>
             <w:r>
               <w:rPr>
@@ -4037,7 +3988,7 @@
               <w:lang w:val="es-ES" w:eastAsia="es-ES"/>
             </w:rPr>
           </w:pPr>
-          <w:hyperlink w:anchor="_Toc401681560" w:history="1">
+          <w:hyperlink w:anchor="_Toc401945703" w:history="1">
             <w:r>
               <w:rPr>
                 <w:rStyle w:val="Hipervnculo"/>
@@ -4065,7 +4016,7 @@
                 <w:noProof/>
                 <w:webHidden/>
               </w:rPr>
-              <w:instrText xml:space="preserve"> PAGEREF _Toc401681560 \h </w:instrText>
+              <w:instrText xml:space="preserve"> PAGEREF _Toc401945703 \h </w:instrText>
             </w:r>
             <w:r>
               <w:rPr>
@@ -4108,7 +4059,7 @@
               <w:lang w:val="es-ES" w:eastAsia="es-ES"/>
             </w:rPr>
           </w:pPr>
-          <w:hyperlink w:anchor="_Toc401681561" w:history="1">
+          <w:hyperlink w:anchor="_Toc401945704" w:history="1">
             <w:r>
               <w:rPr>
                 <w:rStyle w:val="Hipervnculo"/>
@@ -4136,7 +4087,7 @@
                 <w:noProof/>
                 <w:webHidden/>
               </w:rPr>
-              <w:instrText xml:space="preserve"> PAGEREF _Toc401681561 \h </w:instrText>
+              <w:instrText xml:space="preserve"> PAGEREF _Toc401945704 \h </w:instrText>
             </w:r>
             <w:r>
               <w:rPr>
@@ -4179,7 +4130,7 @@
               <w:lang w:val="es-ES" w:eastAsia="es-ES"/>
             </w:rPr>
           </w:pPr>
-          <w:hyperlink w:anchor="_Toc401681562" w:history="1">
+          <w:hyperlink w:anchor="_Toc401945705" w:history="1">
             <w:r>
               <w:rPr>
                 <w:rStyle w:val="Hipervnculo"/>
@@ -4207,7 +4158,7 @@
                 <w:noProof/>
                 <w:webHidden/>
               </w:rPr>
-              <w:instrText xml:space="preserve"> PAGEREF _Toc401681562 \h </w:instrText>
+              <w:instrText xml:space="preserve"> PAGEREF _Toc401945705 \h </w:instrText>
             </w:r>
             <w:r>
               <w:rPr>
@@ -4250,7 +4201,7 @@
               <w:lang w:val="es-ES" w:eastAsia="es-ES"/>
             </w:rPr>
           </w:pPr>
-          <w:hyperlink w:anchor="_Toc401681563" w:history="1">
+          <w:hyperlink w:anchor="_Toc401945706" w:history="1">
             <w:r>
               <w:rPr>
                 <w:rStyle w:val="Hipervnculo"/>
@@ -4278,7 +4229,7 @@
                 <w:noProof/>
                 <w:webHidden/>
               </w:rPr>
-              <w:instrText xml:space="preserve"> PAGEREF _Toc401681563 \h </w:instrText>
+              <w:instrText xml:space="preserve"> PAGEREF _Toc401945706 \h </w:instrText>
             </w:r>
             <w:r>
               <w:rPr>
@@ -4321,7 +4272,7 @@
               <w:lang w:val="es-ES" w:eastAsia="es-ES"/>
             </w:rPr>
           </w:pPr>
-          <w:hyperlink w:anchor="_Toc401681564" w:history="1">
+          <w:hyperlink w:anchor="_Toc401945707" w:history="1">
             <w:r>
               <w:rPr>
                 <w:rStyle w:val="Hipervnculo"/>
@@ -4349,7 +4300,7 @@
                 <w:noProof/>
                 <w:webHidden/>
               </w:rPr>
-              <w:instrText xml:space="preserve"> PAGEREF _Toc401681564 \h </w:instrText>
+              <w:instrText xml:space="preserve"> PAGEREF _Toc401945707 \h </w:instrText>
             </w:r>
             <w:r>
               <w:rPr>
@@ -4392,11 +4343,12 @@
               <w:lang w:val="es-ES" w:eastAsia="es-ES"/>
             </w:rPr>
           </w:pPr>
-          <w:hyperlink w:anchor="_Toc401681565" w:history="1">
+          <w:hyperlink w:anchor="_Toc401945708" w:history="1">
             <w:r>
               <w:rPr>
                 <w:rStyle w:val="Hipervnculo"/>
                 <w:noProof/>
+                <w:lang w:val="es-ES"/>
               </w:rPr>
               <w:t>Manos y muñecas</w:t>
             </w:r>
@@ -4419,7 +4371,7 @@
                 <w:noProof/>
                 <w:webHidden/>
               </w:rPr>
-              <w:instrText xml:space="preserve"> PAGEREF _Toc401681565 \h </w:instrText>
+              <w:instrText xml:space="preserve"> PAGEREF _Toc401945708 \h </w:instrText>
             </w:r>
             <w:r>
               <w:rPr>
@@ -4462,7 +4414,7 @@
               <w:lang w:val="es-ES" w:eastAsia="es-ES"/>
             </w:rPr>
           </w:pPr>
-          <w:hyperlink w:anchor="_Toc401681566" w:history="1">
+          <w:hyperlink w:anchor="_Toc401945709" w:history="1">
             <w:r>
               <w:rPr>
                 <w:rStyle w:val="Hipervnculo"/>
@@ -4490,7 +4442,7 @@
                 <w:noProof/>
                 <w:webHidden/>
               </w:rPr>
-              <w:instrText xml:space="preserve"> PAGEREF _Toc401681566 \h </w:instrText>
+              <w:instrText xml:space="preserve"> PAGEREF _Toc401945709 \h </w:instrText>
             </w:r>
             <w:r>
               <w:rPr>
@@ -4533,7 +4485,7 @@
               <w:lang w:val="es-ES" w:eastAsia="es-ES"/>
             </w:rPr>
           </w:pPr>
-          <w:hyperlink w:anchor="_Toc401681567" w:history="1">
+          <w:hyperlink w:anchor="_Toc401945710" w:history="1">
             <w:r>
               <w:rPr>
                 <w:rStyle w:val="Hipervnculo"/>
@@ -4561,7 +4513,7 @@
                 <w:noProof/>
                 <w:webHidden/>
               </w:rPr>
-              <w:instrText xml:space="preserve"> PAGEREF _Toc401681567 \h </w:instrText>
+              <w:instrText xml:space="preserve"> PAGEREF _Toc401945710 \h </w:instrText>
             </w:r>
             <w:r>
               <w:rPr>
@@ -4616,7 +4568,6 @@
           <w:lang w:val="es-ES"/>
         </w:rPr>
       </w:pPr>
-      <w:bookmarkStart w:id="0" w:name="_Toc401681552"/>
       <w:r>
         <w:rPr>
           <w:noProof/>
@@ -4633,8 +4584,7 @@
           <w:lang w:val="es-ES"/>
         </w:rPr>
       </w:pPr>
-      <w:bookmarkStart w:id="1" w:name="_GoBack"/>
-      <w:bookmarkEnd w:id="1"/>
+      <w:bookmarkStart w:id="2" w:name="_Toc401945695"/>
       <w:r>
         <w:rPr>
           <w:noProof/>
@@ -4643,7 +4593,7 @@
         <w:lastRenderedPageBreak/>
         <w:t>Introducción</w:t>
       </w:r>
-      <w:bookmarkEnd w:id="0"/>
+      <w:bookmarkEnd w:id="2"/>
     </w:p>
     <w:p>
       <w:pPr>
@@ -5121,7 +5071,7 @@
           <w:lang w:val="es-ES"/>
         </w:rPr>
       </w:pPr>
-      <w:bookmarkStart w:id="2" w:name="_Toc401681553"/>
+      <w:bookmarkStart w:id="3" w:name="_Toc401945696"/>
       <w:r>
         <w:rPr>
           <w:noProof/>
@@ -5130,7 +5080,7 @@
         <w:lastRenderedPageBreak/>
         <w:t>Impacto Ambiental</w:t>
       </w:r>
-      <w:bookmarkEnd w:id="2"/>
+      <w:bookmarkEnd w:id="3"/>
     </w:p>
     <w:p>
       <w:pPr>
@@ -5139,22 +5089,22 @@
           <w:lang w:val="es-ES"/>
         </w:rPr>
       </w:pPr>
-      <w:bookmarkStart w:id="3" w:name="_Toc306099183"/>
-      <w:bookmarkStart w:id="4" w:name="_Toc401681554"/>
+      <w:bookmarkStart w:id="4" w:name="_Toc306099183"/>
+      <w:bookmarkStart w:id="5" w:name="_Toc401945697"/>
       <w:r>
         <w:rPr>
           <w:lang w:val="es-ES"/>
         </w:rPr>
         <w:t>Proceso de fabricación contaminante</w:t>
       </w:r>
-      <w:bookmarkEnd w:id="3"/>
+      <w:bookmarkEnd w:id="4"/>
       <w:r>
         <w:rPr>
           <w:lang w:val="es-ES"/>
         </w:rPr>
         <w:t>s</w:t>
       </w:r>
-      <w:bookmarkEnd w:id="4"/>
+      <w:bookmarkEnd w:id="5"/>
     </w:p>
     <w:p>
       <w:pPr>
@@ -5457,16 +5407,16 @@
           <w:lang w:val="es-ES"/>
         </w:rPr>
       </w:pPr>
-      <w:bookmarkStart w:id="5" w:name="_Toc306099185"/>
-      <w:bookmarkStart w:id="6" w:name="_Toc401681555"/>
+      <w:bookmarkStart w:id="6" w:name="_Toc306099185"/>
+      <w:bookmarkStart w:id="7" w:name="_Toc401945698"/>
       <w:r>
         <w:rPr>
           <w:lang w:val="es-ES"/>
         </w:rPr>
         <w:t>Exigencias de energía</w:t>
       </w:r>
-      <w:bookmarkEnd w:id="5"/>
       <w:bookmarkEnd w:id="6"/>
+      <w:bookmarkEnd w:id="7"/>
     </w:p>
     <w:p>
       <w:pPr>
@@ -5496,33 +5446,40 @@
     </w:p>
     <w:p>
       <w:pPr>
-        <w:pStyle w:val="Ttulo2"/>
-        <w:rPr>
-          <w:lang w:val="es-ES"/>
-        </w:rPr>
-      </w:pPr>
-      <w:bookmarkStart w:id="7" w:name="_Toc306099186"/>
-      <w:bookmarkStart w:id="8" w:name="_Toc401681556"/>
-      <w:r>
-        <w:rPr>
-          <w:lang w:val="es-ES"/>
-        </w:rPr>
-        <w:t>Huella de carbono</w:t>
-      </w:r>
-      <w:bookmarkEnd w:id="7"/>
-      <w:bookmarkEnd w:id="8"/>
+        <w:rPr>
+          <w:lang w:val="es-ES"/>
+        </w:rPr>
+      </w:pPr>
     </w:p>
     <w:p>
       <w:pPr>
-        <w:rPr>
-          <w:lang w:val="es-ES"/>
-        </w:rPr>
-      </w:pPr>
+        <w:pStyle w:val="Ttulo2"/>
+        <w:rPr>
+          <w:lang w:val="es-ES"/>
+        </w:rPr>
+      </w:pPr>
+      <w:bookmarkStart w:id="8" w:name="_Toc306099186"/>
+      <w:bookmarkStart w:id="9" w:name="_Toc401945699"/>
       <w:r>
         <w:rPr>
           <w:lang w:val="es-ES"/>
         </w:rPr>
         <w:lastRenderedPageBreak/>
+        <w:t>Huella de carbono</w:t>
+      </w:r>
+      <w:bookmarkEnd w:id="8"/>
+      <w:bookmarkEnd w:id="9"/>
+    </w:p>
+    <w:p>
+      <w:pPr>
+        <w:rPr>
+          <w:lang w:val="es-ES"/>
+        </w:rPr>
+      </w:pPr>
+      <w:r>
+        <w:rPr>
+          <w:lang w:val="es-ES"/>
+        </w:rPr>
         <w:t>La huella de carbono es un sinónimo de emisión de dióxido de carbono u otros gases de efecto invernadero y es la medida del impacto que las actividades humanas tienen sobre el medio ambiente en términos de la cantidad de gases producidos.</w:t>
       </w:r>
     </w:p>
@@ -5566,16 +5523,16 @@
           <w:lang w:val="es-ES"/>
         </w:rPr>
       </w:pPr>
-      <w:bookmarkStart w:id="9" w:name="_Toc306099187"/>
-      <w:bookmarkStart w:id="10" w:name="_Toc401681557"/>
+      <w:bookmarkStart w:id="10" w:name="_Toc306099187"/>
+      <w:bookmarkStart w:id="11" w:name="_Toc401945700"/>
       <w:r>
         <w:rPr>
           <w:lang w:val="es-ES"/>
         </w:rPr>
         <w:t>Impacto social</w:t>
       </w:r>
-      <w:bookmarkEnd w:id="9"/>
       <w:bookmarkEnd w:id="10"/>
+      <w:bookmarkEnd w:id="11"/>
       <w:r>
         <w:rPr>
           <w:lang w:val="es-ES"/>
@@ -5596,16 +5553,16 @@
           <w:lang w:val="es-ES"/>
         </w:rPr>
       </w:pPr>
-      <w:bookmarkStart w:id="11" w:name="_Toc306099188"/>
-      <w:bookmarkStart w:id="12" w:name="_Toc401681558"/>
+      <w:bookmarkStart w:id="12" w:name="_Toc306099188"/>
+      <w:bookmarkStart w:id="13" w:name="_Toc401945701"/>
       <w:r>
         <w:rPr>
           <w:lang w:val="es-ES"/>
         </w:rPr>
         <w:t>Brecha digital</w:t>
       </w:r>
-      <w:bookmarkEnd w:id="11"/>
       <w:bookmarkEnd w:id="12"/>
+      <w:bookmarkEnd w:id="13"/>
     </w:p>
     <w:p>
       <w:pPr>
@@ -5639,16 +5596,16 @@
           <w:lang w:val="es-ES"/>
         </w:rPr>
       </w:pPr>
-      <w:bookmarkStart w:id="13" w:name="_Toc306099190"/>
-      <w:bookmarkStart w:id="14" w:name="_Toc401681559"/>
+      <w:bookmarkStart w:id="14" w:name="_Toc306099190"/>
+      <w:bookmarkStart w:id="15" w:name="_Toc401945702"/>
       <w:r>
         <w:rPr>
           <w:lang w:val="es-ES"/>
         </w:rPr>
         <w:t>Globalización</w:t>
       </w:r>
-      <w:bookmarkEnd w:id="13"/>
       <w:bookmarkEnd w:id="14"/>
+      <w:bookmarkEnd w:id="15"/>
     </w:p>
     <w:p>
       <w:pPr>
@@ -5987,8 +5944,8 @@
           <w:lang w:val="es-ES"/>
         </w:rPr>
       </w:pPr>
-      <w:bookmarkStart w:id="15" w:name="_Toc306099191"/>
-      <w:bookmarkStart w:id="16" w:name="_Toc401681560"/>
+      <w:bookmarkStart w:id="16" w:name="_Toc306099191"/>
+      <w:bookmarkStart w:id="17" w:name="_Toc401945703"/>
       <w:r>
         <w:rPr>
           <w:lang w:val="es-ES"/>
@@ -5996,8 +5953,8 @@
         <w:lastRenderedPageBreak/>
         <w:t>Impacto en la Salud</w:t>
       </w:r>
-      <w:bookmarkEnd w:id="15"/>
       <w:bookmarkEnd w:id="16"/>
+      <w:bookmarkEnd w:id="17"/>
     </w:p>
     <w:p>
       <w:pPr>
@@ -6006,16 +5963,16 @@
           <w:lang w:val="es-ES"/>
         </w:rPr>
       </w:pPr>
-      <w:bookmarkStart w:id="17" w:name="_Toc306099192"/>
-      <w:bookmarkStart w:id="18" w:name="_Toc401681561"/>
+      <w:bookmarkStart w:id="18" w:name="_Toc306099192"/>
+      <w:bookmarkStart w:id="19" w:name="_Toc401945704"/>
       <w:r>
         <w:rPr>
           <w:lang w:val="es-ES"/>
         </w:rPr>
         <w:t>Impacto Visual</w:t>
       </w:r>
-      <w:bookmarkEnd w:id="17"/>
       <w:bookmarkEnd w:id="18"/>
+      <w:bookmarkEnd w:id="19"/>
     </w:p>
     <w:p>
       <w:pPr>
@@ -6229,16 +6186,16 @@
           <w:lang w:val="es-ES"/>
         </w:rPr>
       </w:pPr>
-      <w:bookmarkStart w:id="19" w:name="_Toc306099193"/>
-      <w:bookmarkStart w:id="20" w:name="_Toc401681562"/>
+      <w:bookmarkStart w:id="20" w:name="_Toc306099193"/>
+      <w:bookmarkStart w:id="21" w:name="_Toc401945705"/>
       <w:r>
         <w:rPr>
           <w:lang w:val="es-ES"/>
         </w:rPr>
         <w:t>Contaminación electromagnéticas</w:t>
       </w:r>
-      <w:bookmarkEnd w:id="19"/>
       <w:bookmarkEnd w:id="20"/>
+      <w:bookmarkEnd w:id="21"/>
     </w:p>
     <w:p>
       <w:pPr>
@@ -6529,8 +6486,8 @@
           <w:lang w:val="es-ES"/>
         </w:rPr>
       </w:pPr>
-      <w:bookmarkStart w:id="21" w:name="_Toc306099195"/>
-      <w:bookmarkStart w:id="22" w:name="_Toc401681563"/>
+      <w:bookmarkStart w:id="22" w:name="_Toc306099195"/>
+      <w:bookmarkStart w:id="23" w:name="_Toc401945706"/>
       <w:r>
         <w:rPr>
           <w:rStyle w:val="PuestoCar"/>
@@ -6544,8 +6501,8 @@
         </w:rPr>
         <w:t>Evitar ruidos</w:t>
       </w:r>
-      <w:bookmarkEnd w:id="21"/>
       <w:bookmarkEnd w:id="22"/>
+      <w:bookmarkEnd w:id="23"/>
     </w:p>
     <w:p>
       <w:pPr>
@@ -6594,8 +6551,8 @@
           <w:lang w:val="es-ES"/>
         </w:rPr>
       </w:pPr>
-      <w:bookmarkStart w:id="23" w:name="_Toc306099196"/>
-      <w:bookmarkStart w:id="24" w:name="_Toc401681564"/>
+      <w:bookmarkStart w:id="24" w:name="_Toc306099196"/>
+      <w:bookmarkStart w:id="25" w:name="_Toc401945707"/>
       <w:r>
         <w:rPr>
           <w:rStyle w:val="PuestoCar"/>
@@ -6609,8 +6566,8 @@
         </w:rPr>
         <w:t>Estrés Visual</w:t>
       </w:r>
-      <w:bookmarkEnd w:id="23"/>
       <w:bookmarkEnd w:id="24"/>
+      <w:bookmarkEnd w:id="25"/>
     </w:p>
     <w:p>
       <w:pPr>
@@ -6823,9 +6780,12 @@
     <w:p>
       <w:pPr>
         <w:pStyle w:val="Ttulo2"/>
-      </w:pPr>
-      <w:bookmarkStart w:id="25" w:name="_Toc306099197"/>
-      <w:bookmarkStart w:id="26" w:name="_Toc401681565"/>
+        <w:rPr>
+          <w:lang w:val="es-ES"/>
+        </w:rPr>
+      </w:pPr>
+      <w:bookmarkStart w:id="26" w:name="_Toc306099197"/>
+      <w:bookmarkStart w:id="27" w:name="_Toc401945708"/>
       <w:r>
         <w:rPr>
           <w:rStyle w:val="PuestoCar"/>
@@ -6835,11 +6795,12 @@
           <w:spacing w:val="15"/>
           <w:sz w:val="20"/>
           <w:szCs w:val="22"/>
+          <w:lang w:val="es-ES"/>
         </w:rPr>
         <w:t>Manos y muñecas</w:t>
       </w:r>
-      <w:bookmarkEnd w:id="25"/>
       <w:bookmarkEnd w:id="26"/>
+      <w:bookmarkEnd w:id="27"/>
     </w:p>
     <w:p>
       <w:pPr>
@@ -7294,7 +7255,7 @@
           <w:lang w:val="es-ES"/>
         </w:rPr>
       </w:pPr>
-      <w:bookmarkStart w:id="27" w:name="_Toc306099198"/>
+      <w:bookmarkStart w:id="28" w:name="_Toc306099198"/>
       <w:r>
         <w:rPr>
           <w:szCs w:val="28"/>
@@ -7311,8 +7272,8 @@
           <w:lang w:val="es-ES"/>
         </w:rPr>
       </w:pPr>
-      <w:bookmarkStart w:id="28" w:name="_Toc401681566"/>
-      <w:bookmarkEnd w:id="27"/>
+      <w:bookmarkStart w:id="29" w:name="_Toc401945709"/>
+      <w:bookmarkEnd w:id="28"/>
       <w:r>
         <w:rPr>
           <w:szCs w:val="28"/>
@@ -7321,7 +7282,7 @@
         <w:lastRenderedPageBreak/>
         <w:t>Síntesis</w:t>
       </w:r>
-      <w:bookmarkEnd w:id="28"/>
+      <w:bookmarkEnd w:id="29"/>
     </w:p>
     <w:p>
       <w:pPr>
@@ -7436,21 +7397,7 @@
           <w:i/>
           <w:lang w:val="es-AR"/>
         </w:rPr>
-        <w:t xml:space="preserve">, </w:t>
-      </w:r>
-      <w:r>
-        <w:rPr>
-          <w:i/>
-          <w:lang w:val="es-AR"/>
-        </w:rPr>
-        <w:t>y no se generan</w:t>
-      </w:r>
-      <w:r>
-        <w:rPr>
-          <w:i/>
-          <w:lang w:val="es-AR"/>
-        </w:rPr>
-        <w:t xml:space="preserve"> residuos que afecten al medio ambiente</w:t>
+        <w:t>, y no se generan residuos que afecten al medio ambiente</w:t>
       </w:r>
       <w:r>
         <w:rPr>
@@ -7538,21 +7485,7 @@
           <w:i/>
           <w:lang w:val="es-ES"/>
         </w:rPr>
-        <w:t>E</w:t>
-      </w:r>
-      <w:r>
-        <w:rPr>
-          <w:i/>
-          <w:lang w:val="es-ES"/>
-        </w:rPr>
-        <w:t>l sistema desarrollado disminuye esta brecha digital</w:t>
-      </w:r>
-      <w:r>
-        <w:rPr>
-          <w:i/>
-          <w:lang w:val="es-ES"/>
-        </w:rPr>
-        <w:t>.</w:t>
+        <w:t>El sistema desarrollado disminuye esta brecha digital.</w:t>
       </w:r>
     </w:p>
     <w:p>
@@ -7624,14 +7557,7 @@
           <w:i/>
           <w:lang w:val="es-ES"/>
         </w:rPr>
-        <w:t>a exposición a las emisiones de campos electromagnéticos</w:t>
-      </w:r>
-      <w:r>
-        <w:rPr>
-          <w:i/>
-          <w:lang w:val="es-ES"/>
-        </w:rPr>
-        <w:t>, por parte de los desarrolladores y usuarios</w:t>
+        <w:t>a exposición a las emisiones de campos electromagnéticos, por parte de los desarrolladores y usuarios</w:t>
       </w:r>
     </w:p>
     <w:p>
@@ -7836,7 +7762,6 @@
           <w:lang w:val="es-ES"/>
         </w:rPr>
       </w:pPr>
-      <w:bookmarkStart w:id="29" w:name="_Toc401681567"/>
       <w:r>
         <w:rPr>
           <w:lang w:val="es-ES"/>
@@ -7851,6 +7776,7 @@
           <w:lang w:val="es-ES"/>
         </w:rPr>
       </w:pPr>
+      <w:bookmarkStart w:id="30" w:name="_Toc401945710"/>
       <w:r>
         <w:rPr>
           <w:lang w:val="es-ES"/>
@@ -7858,7 +7784,7 @@
         <w:lastRenderedPageBreak/>
         <w:t>Conclusión</w:t>
       </w:r>
-      <w:bookmarkEnd w:id="29"/>
+      <w:bookmarkEnd w:id="30"/>
     </w:p>
     <w:p>
       <w:pPr>
@@ -8184,8 +8110,8 @@
       </w:pPr>
     </w:p>
     <w:sectPr>
-      <w:headerReference w:type="default" r:id="rId15"/>
-      <w:footerReference w:type="default" r:id="rId16"/>
+      <w:headerReference w:type="default" r:id="rId16"/>
+      <w:footerReference w:type="default" r:id="rId17"/>
       <w:pgSz w:w="12240" w:h="15840"/>
       <w:pgMar w:top="1440" w:right="1440" w:bottom="1440" w:left="1440" w:header="720" w:footer="227" w:gutter="0"/>
       <w:pgNumType w:start="0"/>
@@ -8403,7 +8329,7 @@
               <w:szCs w:val="18"/>
               <w:lang w:val="es-ES"/>
             </w:rPr>
-            <w:t>9</w:t>
+            <w:t>3</w:t>
           </w:r>
           <w:r>
             <w:rPr>
@@ -14233,7 +14159,7 @@
 </file>
 
 <file path=customXml/itemProps3.xml><?xml version="1.0" encoding="utf-8"?>
-<ds:datastoreItem xmlns:ds="http://schemas.openxmlformats.org/officeDocument/2006/customXml" ds:itemID="{9AE80195-7086-4757-B9F2-3C51E7673ADA}">
+<ds:datastoreItem xmlns:ds="http://schemas.openxmlformats.org/officeDocument/2006/customXml" ds:itemID="{A2952A52-AF32-4064-9A77-9FC8557CA72E}">
   <ds:schemaRefs>
     <ds:schemaRef ds:uri="http://schemas.openxmlformats.org/officeDocument/2006/bibliography"/>
   </ds:schemaRefs>

</xml_diff>